<commit_message>
removes get_tile_data() with template-specific get_letter_A() method, using unique hard-coded dict for k,vs, datatype_factory for lookup; re #38
</commit_message>
<xml_diff>
--- a/consultations_prj/docx/GLAAS Planning Letter A - No Progression - template.docx
+++ b/consultations_prj/docx/GLAAS Planning Letter A - No Progression - template.docx
@@ -23,7 +23,7 @@
           <w:szCs w:val="24"/>
           <w:lang w:val="en-US" w:eastAsia="en-US"/>
         </w:rPr>
-        <w:t>&lt;Organisation Contact&gt;</w:t>
+        <w:t>{{Organisation Contact}}</w:t>
       </w:r>
     </w:p>
     <w:p>
@@ -42,7 +42,7 @@
           <w:szCs w:val="24"/>
           <w:lang w:val="en-US" w:eastAsia="en-US"/>
         </w:rPr>
-        <w:t>&lt;Address from Organisation&gt;</w:t>
+        <w:t>{{Address from Organisation}}</w:t>
       </w:r>
       <w:r>
         <w:rPr>
@@ -61,7 +61,7 @@
           <w:sz w:val="22"/>
           <w:szCs w:val="22"/>
         </w:rPr>
-        <w:t>&lt;External Ref&gt;</w:t>
+        <w:t>{{External Ref}}</w:t>
       </w:r>
     </w:p>
     <w:p>
@@ -106,7 +106,7 @@
         </w:rPr>
         <w:tab/>
         <w:tab/>
-        <w:t>Our Ref: &lt;CLO number&gt;</w:t>
+        <w:t>Our Ref: {{CLO number}}</w:t>
       </w:r>
     </w:p>
     <w:p>
@@ -131,7 +131,7 @@
         <w:tab/>
         <w:tab/>
         <w:tab/>
-        <w:t>&lt;LAG number&gt;</w:t>
+        <w:t>{{LAG number}}</w:t>
       </w:r>
     </w:p>
     <w:p>
@@ -160,6 +160,10 @@
     <w:p>
       <w:pPr>
         <w:pStyle w:val="Heading1"/>
+        <w:numPr>
+          <w:ilvl w:val="0"/>
+          <w:numId w:val="2"/>
+        </w:numPr>
         <w:tabs>
           <w:tab w:val="clear" w:pos="6237"/>
           <w:tab w:val="left" w:pos="5245" w:leader="none"/>
@@ -176,7 +180,7 @@
         </w:rPr>
         <w:tab/>
         <w:tab/>
-        <w:t>Contact: &lt;Case Officer&gt;</w:t>
+        <w:t>Contact: {{Case Officer}}</w:t>
       </w:r>
     </w:p>
     <w:p>
@@ -210,33 +214,33 @@
         <w:tab/>
         <w:tab/>
         <w:tab/>
-        <w:t xml:space="preserve">Direct Dial: &lt;from case officer&gt; </w:t>
-      </w:r>
-    </w:p>
-    <w:p>
-      <w:pPr>
-        <w:pStyle w:val="Normal"/>
-        <w:rPr>
-          <w:rFonts w:ascii="Arial" w:hAnsi="Arial" w:cs="Arial"/>
-          <w:sz w:val="24"/>
-          <w:szCs w:val="24"/>
-        </w:rPr>
-      </w:pPr>
-      <w:r>
-        <w:rPr>
-          <w:rFonts w:cs="Arial" w:ascii="Arial" w:hAnsi="Arial"/>
-          <w:sz w:val="24"/>
-          <w:szCs w:val="24"/>
-        </w:rPr>
-        <w:tab/>
-        <w:tab/>
-        <w:tab/>
-        <w:tab/>
-        <w:tab/>
-        <w:tab/>
-        <w:tab/>
-        <w:tab/>
-        <w:t xml:space="preserve">Email: &lt;from Case Officer&gt; </w:t>
+        <w:t xml:space="preserve">Direct Dial: {{from case officer}} </w:t>
+      </w:r>
+    </w:p>
+    <w:p>
+      <w:pPr>
+        <w:pStyle w:val="Normal"/>
+        <w:rPr>
+          <w:rFonts w:ascii="Arial" w:hAnsi="Arial" w:cs="Arial"/>
+          <w:sz w:val="24"/>
+          <w:szCs w:val="24"/>
+        </w:rPr>
+      </w:pPr>
+      <w:r>
+        <w:rPr>
+          <w:rFonts w:cs="Arial" w:ascii="Arial" w:hAnsi="Arial"/>
+          <w:sz w:val="24"/>
+          <w:szCs w:val="24"/>
+        </w:rPr>
+        <w:tab/>
+        <w:tab/>
+        <w:tab/>
+        <w:tab/>
+        <w:tab/>
+        <w:tab/>
+        <w:tab/>
+        <w:tab/>
+        <w:t xml:space="preserve">Email: {{from Case Officer}} </w:t>
       </w:r>
     </w:p>
     <w:p>
@@ -260,11 +264,7 @@
       <w:pPr>
         <w:pStyle w:val="Normal"/>
         <w:ind w:left="3600" w:hanging="0"/>
-        <w:rPr>
-          <w:rFonts w:ascii="Arial" w:hAnsi="Arial" w:cs="Arial"/>
-          <w:sz w:val="24"/>
-          <w:szCs w:val="24"/>
-        </w:rPr>
+        <w:rPr/>
       </w:pPr>
       <w:r>
         <w:rPr>
@@ -276,64 +276,80 @@
       </w:r>
       <w:r>
         <w:rPr>
-          <w:rFonts w:cs="Arial" w:ascii="Arial" w:hAnsi="Arial"/>
-          <w:sz w:val="24"/>
-          <w:szCs w:val="24"/>
-        </w:rPr>
-        <w:t>&lt;Consultation Stage 1.10 Completion Date&gt;</w:t>
-      </w:r>
-    </w:p>
-    <w:p>
-      <w:pPr>
-        <w:pStyle w:val="Normal"/>
-        <w:rPr>
-          <w:rFonts w:ascii="Arial" w:hAnsi="Arial" w:cs="Arial"/>
-          <w:sz w:val="24"/>
-          <w:szCs w:val="24"/>
-        </w:rPr>
-      </w:pPr>
-      <w:r>
-        <w:rPr>
-          <w:rFonts w:cs="Arial" w:ascii="Arial" w:hAnsi="Arial"/>
-          <w:sz w:val="24"/>
-          <w:szCs w:val="24"/>
-        </w:rPr>
-        <w:t>&lt;FAO Organisation Contact&gt;</w:t>
-      </w:r>
-    </w:p>
-    <w:p>
-      <w:pPr>
-        <w:pStyle w:val="Normal"/>
-        <w:rPr>
-          <w:rFonts w:ascii="Arial" w:hAnsi="Arial" w:cs="Arial"/>
-          <w:sz w:val="24"/>
-          <w:szCs w:val="24"/>
-        </w:rPr>
-      </w:pPr>
-      <w:r>
-        <w:rPr>
-          <w:rFonts w:cs="Arial" w:ascii="Arial" w:hAnsi="Arial"/>
-          <w:sz w:val="24"/>
-          <w:szCs w:val="24"/>
-        </w:rPr>
-      </w:r>
-    </w:p>
-    <w:p>
-      <w:pPr>
-        <w:pStyle w:val="Normal"/>
-        <w:rPr>
-          <w:rFonts w:ascii="Arial" w:hAnsi="Arial" w:cs="Arial"/>
-          <w:sz w:val="24"/>
-          <w:szCs w:val="24"/>
-        </w:rPr>
-      </w:pPr>
-      <w:r>
-        <w:rPr>
-          <w:rFonts w:cs="Arial" w:ascii="Arial" w:hAnsi="Arial"/>
-          <w:sz w:val="24"/>
-          <w:szCs w:val="24"/>
-        </w:rPr>
-        <w:t xml:space="preserve">Dear &lt;Organisation Contact&gt; </w:t>
+          <w:rFonts w:eastAsia="Arial" w:cs="Arial" w:ascii="Arial" w:hAnsi="Arial"/>
+          <w:sz w:val="24"/>
+          <w:szCs w:val="24"/>
+        </w:rPr>
+        <w:t>{{</w:t>
+      </w:r>
+      <w:r>
+        <w:rPr>
+          <w:rFonts w:cs="Arial" w:ascii="Arial" w:hAnsi="Arial"/>
+          <w:sz w:val="24"/>
+          <w:szCs w:val="24"/>
+        </w:rPr>
+        <w:t>Completion Date</w:t>
+      </w:r>
+      <w:r>
+        <w:rPr>
+          <w:rFonts w:cs="Arial" w:ascii="Arial" w:hAnsi="Arial"/>
+          <w:sz w:val="24"/>
+          <w:szCs w:val="24"/>
+        </w:rPr>
+        <w:t>}}</w:t>
+      </w:r>
+    </w:p>
+    <w:p>
+      <w:pPr>
+        <w:pStyle w:val="Normal"/>
+        <w:rPr>
+          <w:rFonts w:ascii="Arial" w:hAnsi="Arial" w:cs="Arial"/>
+          <w:sz w:val="24"/>
+          <w:szCs w:val="24"/>
+        </w:rPr>
+      </w:pPr>
+      <w:r>
+        <w:rPr>
+          <w:rFonts w:cs="Arial" w:ascii="Arial" w:hAnsi="Arial"/>
+          <w:sz w:val="24"/>
+          <w:szCs w:val="24"/>
+        </w:rPr>
+        <w:t>{{FAO Organisation Contact}}</w:t>
+      </w:r>
+    </w:p>
+    <w:p>
+      <w:pPr>
+        <w:pStyle w:val="Normal"/>
+        <w:rPr>
+          <w:rFonts w:ascii="Arial" w:hAnsi="Arial" w:cs="Arial"/>
+          <w:sz w:val="24"/>
+          <w:szCs w:val="24"/>
+        </w:rPr>
+      </w:pPr>
+      <w:r>
+        <w:rPr>
+          <w:rFonts w:cs="Arial" w:ascii="Arial" w:hAnsi="Arial"/>
+          <w:sz w:val="24"/>
+          <w:szCs w:val="24"/>
+        </w:rPr>
+      </w:r>
+    </w:p>
+    <w:p>
+      <w:pPr>
+        <w:pStyle w:val="Normal"/>
+        <w:rPr>
+          <w:rFonts w:ascii="Arial" w:hAnsi="Arial" w:cs="Arial"/>
+          <w:sz w:val="24"/>
+          <w:szCs w:val="24"/>
+        </w:rPr>
+      </w:pPr>
+      <w:r>
+        <w:rPr>
+          <w:rFonts w:cs="Arial" w:ascii="Arial" w:hAnsi="Arial"/>
+          <w:sz w:val="24"/>
+          <w:szCs w:val="24"/>
+        </w:rPr>
+        <w:t xml:space="preserve">Dear {{Organisation Contact}} </w:t>
       </w:r>
       <w:r>
         <w:rPr>
@@ -443,7 +459,7 @@
           <w:sz w:val="24"/>
           <w:szCs w:val="24"/>
         </w:rPr>
-        <w:t>&lt;Site Name&gt;</w:t>
+        <w:t>{{Site Name}}</w:t>
       </w:r>
     </w:p>
     <w:p>
@@ -479,7 +495,7 @@
           <w:sz w:val="22"/>
           <w:szCs w:val="22"/>
         </w:rPr>
-        <w:t>&lt;Proposal&gt;</w:t>
+        <w:t>{{Proposal}}</w:t>
       </w:r>
     </w:p>
     <w:p>
@@ -522,6 +538,10 @@
     <w:p>
       <w:pPr>
         <w:pStyle w:val="Heading1"/>
+        <w:numPr>
+          <w:ilvl w:val="0"/>
+          <w:numId w:val="2"/>
+        </w:numPr>
         <w:rPr>
           <w:b/>
           <w:b/>
@@ -561,19 +581,15 @@
     <w:p>
       <w:pPr>
         <w:pStyle w:val="Normal"/>
-        <w:rPr>
-          <w:rFonts w:ascii="Arial" w:hAnsi="Arial" w:cs="Arial"/>
-          <w:sz w:val="24"/>
-          <w:szCs w:val="24"/>
-        </w:rPr>
-      </w:pPr>
-      <w:r>
-        <w:rPr>
-          <w:rFonts w:cs="Arial" w:ascii="Arial" w:hAnsi="Arial"/>
-          <w:sz w:val="24"/>
-          <w:szCs w:val="24"/>
-        </w:rPr>
-        <w:t>Thank you for your consultation received on &lt;insert Log Date&gt;.</w:t>
+        <w:rPr/>
+      </w:pPr>
+      <w:r>
+        <w:rPr>
+          <w:rFonts w:cs="Arial" w:ascii="Arial" w:hAnsi="Arial"/>
+          <w:sz w:val="24"/>
+          <w:szCs w:val="24"/>
+        </w:rPr>
+        <w:t>Thank you for your consultation received on {{Log Date}}.</w:t>
       </w:r>
     </w:p>
     <w:p>
@@ -666,19 +682,15 @@
     <w:p>
       <w:pPr>
         <w:pStyle w:val="Normal"/>
-        <w:rPr>
-          <w:rFonts w:ascii="Arial" w:hAnsi="Arial" w:cs="Arial"/>
-          <w:sz w:val="24"/>
-          <w:szCs w:val="24"/>
-        </w:rPr>
-      </w:pPr>
-      <w:r>
-        <w:rPr>
-          <w:rFonts w:cs="Arial" w:ascii="Arial" w:hAnsi="Arial"/>
-          <w:sz w:val="24"/>
-          <w:szCs w:val="24"/>
-        </w:rPr>
-        <w:t>&lt;Stage 1.10 Action = No progression: free text justification drawn from notes in stage 1.10&gt;</w:t>
+        <w:rPr/>
+      </w:pPr>
+      <w:r>
+        <w:rPr>
+          <w:rFonts w:cs="Arial" w:ascii="Arial" w:hAnsi="Arial"/>
+          <w:sz w:val="24"/>
+          <w:szCs w:val="24"/>
+        </w:rPr>
+        <w:t>{{Action}}</w:t>
       </w:r>
     </w:p>
     <w:p>
@@ -818,42 +830,42 @@
           <w:sz w:val="24"/>
           <w:szCs w:val="24"/>
         </w:rPr>
-        <w:t>&lt;insert digital signature&gt;</w:t>
-      </w:r>
-    </w:p>
-    <w:p>
-      <w:pPr>
-        <w:pStyle w:val="Normal"/>
-        <w:rPr>
-          <w:rFonts w:ascii="Arial" w:hAnsi="Arial" w:cs="Arial"/>
-          <w:sz w:val="24"/>
-          <w:szCs w:val="24"/>
-        </w:rPr>
-      </w:pPr>
-      <w:r>
-        <w:rPr>
-          <w:rFonts w:cs="Arial" w:ascii="Arial" w:hAnsi="Arial"/>
-          <w:sz w:val="24"/>
-          <w:szCs w:val="24"/>
-        </w:rPr>
-      </w:r>
-    </w:p>
-    <w:p>
-      <w:pPr>
-        <w:pStyle w:val="Normal"/>
-        <w:rPr>
-          <w:rFonts w:ascii="Arial" w:hAnsi="Arial" w:cs="Arial"/>
-          <w:sz w:val="24"/>
-          <w:szCs w:val="24"/>
-        </w:rPr>
-      </w:pPr>
-      <w:r>
-        <w:rPr>
-          <w:rFonts w:cs="Arial" w:ascii="Arial" w:hAnsi="Arial"/>
-          <w:sz w:val="24"/>
-          <w:szCs w:val="24"/>
-        </w:rPr>
-        <w:t>&lt;Case Officer&gt;</w:t>
+        <w:t>{{insert digital signature}}</w:t>
+      </w:r>
+    </w:p>
+    <w:p>
+      <w:pPr>
+        <w:pStyle w:val="Normal"/>
+        <w:rPr>
+          <w:rFonts w:ascii="Arial" w:hAnsi="Arial" w:cs="Arial"/>
+          <w:sz w:val="24"/>
+          <w:szCs w:val="24"/>
+        </w:rPr>
+      </w:pPr>
+      <w:r>
+        <w:rPr>
+          <w:rFonts w:cs="Arial" w:ascii="Arial" w:hAnsi="Arial"/>
+          <w:sz w:val="24"/>
+          <w:szCs w:val="24"/>
+        </w:rPr>
+      </w:r>
+    </w:p>
+    <w:p>
+      <w:pPr>
+        <w:pStyle w:val="Normal"/>
+        <w:rPr>
+          <w:rFonts w:ascii="Arial" w:hAnsi="Arial" w:cs="Arial"/>
+          <w:sz w:val="24"/>
+          <w:szCs w:val="24"/>
+        </w:rPr>
+      </w:pPr>
+      <w:r>
+        <w:rPr>
+          <w:rFonts w:cs="Arial" w:ascii="Arial" w:hAnsi="Arial"/>
+          <w:sz w:val="24"/>
+          <w:szCs w:val="24"/>
+        </w:rPr>
+        <w:t>{{Case Officer}}</w:t>
       </w:r>
     </w:p>
     <w:p>
@@ -920,18 +932,10 @@
     <w:p>
       <w:pPr>
         <w:pStyle w:val="Normal"/>
-        <w:rPr>
-          <w:rFonts w:ascii="Gill Sans MT" w:hAnsi="Gill Sans MT" w:cs="Arial"/>
-          <w:sz w:val="24"/>
-          <w:szCs w:val="24"/>
-        </w:rPr>
-      </w:pPr>
-      <w:r>
-        <w:rPr>
-          <w:rFonts w:cs="Arial" w:ascii="Gill Sans MT" w:hAnsi="Gill Sans MT"/>
-          <w:sz w:val="24"/>
-          <w:szCs w:val="24"/>
-        </w:rPr>
+        <w:rPr/>
+      </w:pPr>
+      <w:r>
+        <w:rPr/>
       </w:r>
     </w:p>
     <w:sectPr>
@@ -939,7 +943,7 @@
       <w:footerReference w:type="default" r:id="rId3"/>
       <w:type w:val="nextPage"/>
       <w:pgSz w:w="11906" w:h="16838"/>
-      <w:pgMar w:left="1418" w:right="1418" w:header="720" w:top="2268" w:footer="476" w:bottom="532" w:gutter="0"/>
+      <w:pgMar w:left="1418" w:right="1418" w:header="720" w:top="2268" w:footer="476" w:bottom="533" w:gutter="0"/>
       <w:pgNumType w:fmt="decimal"/>
       <w:formProt w:val="false"/>
       <w:textDirection w:val="lrTb"/>
@@ -963,7 +967,7 @@
         <w:lang w:val="en-US" w:eastAsia="en-US"/>
       </w:rPr>
       <w:drawing>
-        <wp:anchor behindDoc="0" distT="0" distB="0" distL="114935" distR="114935" simplePos="0" locked="0" layoutInCell="1" allowOverlap="1" relativeHeight="5">
+        <wp:anchor behindDoc="1" distT="0" distB="0" distL="114935" distR="114935" simplePos="0" locked="0" layoutInCell="1" allowOverlap="1" relativeHeight="3">
           <wp:simplePos x="0" y="0"/>
           <wp:positionH relativeFrom="page">
             <wp:posOffset>1080135</wp:posOffset>
@@ -989,7 +993,7 @@
                 </pic:nvPicPr>
                 <pic:blipFill>
                   <a:blip r:embed="rId1"/>
-                  <a:srcRect l="-15" t="-20" r="-15" b="-20"/>
+                  <a:srcRect l="-30" t="-40" r="-30" b="-40"/>
                   <a:stretch>
                     <a:fillRect/>
                   </a:stretch>
@@ -1244,7 +1248,7 @@
                 </pic:nvPicPr>
                 <pic:blipFill>
                   <a:blip r:embed="rId1"/>
-                  <a:srcRect l="-6" t="-19" r="-6" b="-19"/>
+                  <a:srcRect l="-12" t="-39" r="-12" b="-39"/>
                   <a:stretch>
                     <a:fillRect/>
                   </a:stretch>
@@ -1366,133 +1370,93 @@
   <w:abstractNum w:abstractNumId="2">
     <w:lvl w:ilvl="0">
       <w:start w:val="1"/>
-      <w:numFmt w:val="decimal"/>
-      <w:lvlText w:val="%1"/>
+      <w:numFmt w:val="none"/>
+      <w:suff w:val="nothing"/>
+      <w:lvlText w:val=""/>
       <w:lvlJc w:val="left"/>
       <w:pPr>
-        <w:tabs>
-          <w:tab w:val="num" w:pos="709"/>
-        </w:tabs>
-        <w:ind w:left="709" w:hanging="709"/>
-      </w:pPr>
-      <w:rPr>
-        <w:sz w:val="24"/>
-        <w:i w:val="false"/>
-        <w:b/>
-        <w:rFonts w:ascii="Arial" w:hAnsi="Arial" w:cs="Arial"/>
-      </w:rPr>
+        <w:ind w:left="0" w:hanging="0"/>
+      </w:pPr>
     </w:lvl>
     <w:lvl w:ilvl="1">
       <w:start w:val="1"/>
-      <w:numFmt w:val="decimal"/>
-      <w:lvlText w:val="%1.%2"/>
+      <w:numFmt w:val="none"/>
+      <w:suff w:val="nothing"/>
+      <w:lvlText w:val=""/>
       <w:lvlJc w:val="left"/>
       <w:pPr>
-        <w:tabs>
-          <w:tab w:val="num" w:pos="709"/>
-        </w:tabs>
-        <w:ind w:left="709" w:hanging="709"/>
-      </w:pPr>
-      <w:rPr>
-        <w:sz w:val="24"/>
-        <w:i w:val="false"/>
-        <w:b w:val="false"/>
-        <w:rFonts w:ascii="Arial" w:hAnsi="Arial" w:cs="Arial"/>
-      </w:rPr>
+        <w:ind w:left="0" w:hanging="0"/>
+      </w:pPr>
     </w:lvl>
     <w:lvl w:ilvl="2">
       <w:start w:val="1"/>
-      <w:numFmt w:val="decimal"/>
-      <w:lvlText w:val="%1.%2.%3."/>
+      <w:numFmt w:val="none"/>
+      <w:suff w:val="nothing"/>
+      <w:lvlText w:val=""/>
       <w:lvlJc w:val="left"/>
       <w:pPr>
-        <w:tabs>
-          <w:tab w:val="num" w:pos="1440"/>
-        </w:tabs>
-        <w:ind w:left="1224" w:hanging="504"/>
-      </w:pPr>
-      <w:rPr>
-        <w:i w:val="false"/>
-        <w:b w:val="false"/>
-      </w:rPr>
+        <w:ind w:left="0" w:hanging="0"/>
+      </w:pPr>
     </w:lvl>
     <w:lvl w:ilvl="3">
       <w:start w:val="1"/>
-      <w:numFmt w:val="decimal"/>
-      <w:lvlText w:val="%1.%2.%3.%4."/>
+      <w:numFmt w:val="none"/>
+      <w:suff w:val="nothing"/>
+      <w:lvlText w:val=""/>
       <w:lvlJc w:val="left"/>
       <w:pPr>
-        <w:tabs>
-          <w:tab w:val="num" w:pos="1728"/>
-        </w:tabs>
-        <w:ind w:left="1728" w:hanging="648"/>
-      </w:pPr>
-      <w:rPr/>
+        <w:ind w:left="0" w:hanging="0"/>
+      </w:pPr>
     </w:lvl>
     <w:lvl w:ilvl="4">
       <w:start w:val="1"/>
-      <w:numFmt w:val="decimal"/>
-      <w:lvlText w:val="%1.%2.%3.%4.%5."/>
+      <w:numFmt w:val="none"/>
+      <w:suff w:val="nothing"/>
+      <w:lvlText w:val=""/>
       <w:lvlJc w:val="left"/>
       <w:pPr>
-        <w:tabs>
-          <w:tab w:val="num" w:pos="2232"/>
-        </w:tabs>
-        <w:ind w:left="2232" w:hanging="792"/>
-      </w:pPr>
-      <w:rPr/>
+        <w:ind w:left="0" w:hanging="0"/>
+      </w:pPr>
     </w:lvl>
     <w:lvl w:ilvl="5">
       <w:start w:val="1"/>
-      <w:numFmt w:val="decimal"/>
-      <w:lvlText w:val="%1.%2.%3.%4.%5.%6."/>
+      <w:numFmt w:val="none"/>
+      <w:suff w:val="nothing"/>
+      <w:lvlText w:val=""/>
       <w:lvlJc w:val="left"/>
       <w:pPr>
-        <w:tabs>
-          <w:tab w:val="num" w:pos="2736"/>
-        </w:tabs>
-        <w:ind w:left="2736" w:hanging="936"/>
-      </w:pPr>
-      <w:rPr/>
+        <w:ind w:left="0" w:hanging="0"/>
+      </w:pPr>
     </w:lvl>
     <w:lvl w:ilvl="6">
       <w:start w:val="1"/>
-      <w:numFmt w:val="decimal"/>
-      <w:lvlText w:val="%1.%2.%3.%4.%5.%6.%7."/>
+      <w:numFmt w:val="none"/>
+      <w:suff w:val="nothing"/>
+      <w:lvlText w:val=""/>
       <w:lvlJc w:val="left"/>
       <w:pPr>
-        <w:tabs>
-          <w:tab w:val="num" w:pos="3240"/>
-        </w:tabs>
-        <w:ind w:left="3240" w:hanging="1080"/>
-      </w:pPr>
-      <w:rPr/>
+        <w:ind w:left="0" w:hanging="0"/>
+      </w:pPr>
     </w:lvl>
     <w:lvl w:ilvl="7">
       <w:start w:val="1"/>
-      <w:numFmt w:val="decimal"/>
-      <w:lvlText w:val="%1.%2.%3.%4.%5.%6.%7.%8."/>
+      <w:numFmt w:val="none"/>
+      <w:suff w:val="nothing"/>
+      <w:lvlText w:val=""/>
       <w:lvlJc w:val="left"/>
       <w:pPr>
-        <w:tabs>
-          <w:tab w:val="num" w:pos="3744"/>
-        </w:tabs>
-        <w:ind w:left="3744" w:hanging="1224"/>
-      </w:pPr>
-      <w:rPr/>
+        <w:ind w:left="0" w:hanging="0"/>
+      </w:pPr>
     </w:lvl>
     <w:lvl w:ilvl="8">
       <w:start w:val="1"/>
-      <w:numFmt w:val="decimal"/>
-      <w:lvlText w:val="%1.%2.%3.%4.%5.%6.%7.%8.%9."/>
+      <w:numFmt w:val="none"/>
+      <w:suff w:val="nothing"/>
+      <w:lvlText w:val=""/>
       <w:lvlJc w:val="left"/>
       <w:pPr>
-        <w:tabs>
-          <w:tab w:val="num" w:pos="4320"/>
-        </w:tabs>
-        <w:ind w:left="4320" w:hanging="1440"/>
-      </w:pPr>
-      <w:rPr/>
+        <w:ind w:left="0" w:hanging="0"/>
+      </w:pPr>
     </w:lvl>
   </w:abstractNum>
   <w:num w:numId="1">
@@ -1525,13 +1489,15 @@
     <w:pPr>
       <w:widowControl/>
       <w:bidi w:val="0"/>
+      <w:jc w:val="left"/>
     </w:pPr>
     <w:rPr>
       <w:rFonts w:ascii="Times New Roman" w:hAnsi="Times New Roman" w:eastAsia="Times New Roman" w:cs="Times New Roman"/>
       <w:color w:val="auto"/>
+      <w:kern w:val="0"/>
       <w:sz w:val="20"/>
       <w:szCs w:val="20"/>
-      <w:lang w:val="en-GB" w:bidi="ar-SA" w:eastAsia="zh-CN"/>
+      <w:lang w:val="en-GB" w:eastAsia="zh-CN" w:bidi="ar-SA"/>
     </w:rPr>
   </w:style>
   <w:style w:type="paragraph" w:styleId="Heading1">
@@ -1674,6 +1640,34 @@
       <w:bCs/>
     </w:rPr>
   </w:style>
+  <w:style w:type="character" w:styleId="ListLabel1">
+    <w:name w:val="ListLabel 1"/>
+    <w:qFormat/>
+    <w:rPr>
+      <w:rFonts w:cs="Arial"/>
+      <w:b/>
+      <w:i w:val="false"/>
+      <w:sz w:val="24"/>
+    </w:rPr>
+  </w:style>
+  <w:style w:type="character" w:styleId="ListLabel2">
+    <w:name w:val="ListLabel 2"/>
+    <w:qFormat/>
+    <w:rPr>
+      <w:rFonts w:cs="Arial"/>
+      <w:b w:val="false"/>
+      <w:i w:val="false"/>
+      <w:sz w:val="24"/>
+    </w:rPr>
+  </w:style>
+  <w:style w:type="character" w:styleId="ListLabel3">
+    <w:name w:val="ListLabel 3"/>
+    <w:qFormat/>
+    <w:rPr>
+      <w:b w:val="false"/>
+      <w:i w:val="false"/>
+    </w:rPr>
+  </w:style>
   <w:style w:type="paragraph" w:styleId="Heading">
     <w:name w:val="Heading"/>
     <w:basedOn w:val="Normal"/>
@@ -1768,10 +1762,6 @@
     <w:next w:val="EB2"/>
     <w:qFormat/>
     <w:pPr>
-      <w:numPr>
-        <w:ilvl w:val="0"/>
-        <w:numId w:val="2"/>
-      </w:numPr>
       <w:spacing w:before="0" w:after="240"/>
       <w:jc w:val="both"/>
     </w:pPr>
@@ -1795,10 +1785,6 @@
     <w:basedOn w:val="BodyText2"/>
     <w:qFormat/>
     <w:pPr>
-      <w:numPr>
-        <w:ilvl w:val="0"/>
-        <w:numId w:val="2"/>
-      </w:numPr>
       <w:spacing w:lineRule="auto" w:line="240" w:before="0" w:after="240"/>
       <w:jc w:val="both"/>
     </w:pPr>

</xml_diff>